<commit_message>
Avancement dans le rapport + Ajout des en-têtes des fonctions
</commit_message>
<xml_diff>
--- a/Documentation/Rapport_Daniel.docx
+++ b/Documentation/Rapport_Daniel.docx
@@ -461,7 +461,7 @@
       <w:r>
         <w:fldChar w:fldCharType="separate"/>
       </w:r>
-      <w:hyperlink w:anchor="_Toc460918748" w:history="1">
+      <w:hyperlink w:anchor="_Toc460929556" w:history="1">
         <w:r>
           <w:rPr>
             <w:rStyle w:val="Lienhypertexte"/>
@@ -498,7 +498,7 @@
           <w:rPr>
             <w:webHidden/>
           </w:rPr>
-          <w:instrText xml:space="preserve"> PAGEREF _Toc460918748 \h </w:instrText>
+          <w:instrText xml:space="preserve"> PAGEREF _Toc460929556 \h </w:instrText>
         </w:r>
         <w:r>
           <w:rPr>
@@ -534,7 +534,7 @@
           <w:lang w:eastAsia="fr-CH"/>
         </w:rPr>
       </w:pPr>
-      <w:hyperlink w:anchor="_Toc460918749" w:history="1">
+      <w:hyperlink w:anchor="_Toc460929557" w:history="1">
         <w:r>
           <w:rPr>
             <w:rStyle w:val="Lienhypertexte"/>
@@ -571,7 +571,7 @@
           <w:rPr>
             <w:webHidden/>
           </w:rPr>
-          <w:instrText xml:space="preserve"> PAGEREF _Toc460918749 \h </w:instrText>
+          <w:instrText xml:space="preserve"> PAGEREF _Toc460929557 \h </w:instrText>
         </w:r>
         <w:r>
           <w:rPr>
@@ -606,7 +606,7 @@
           <w:lang w:eastAsia="fr-CH"/>
         </w:rPr>
       </w:pPr>
-      <w:hyperlink w:anchor="_Toc460918750" w:history="1">
+      <w:hyperlink w:anchor="_Toc460929558" w:history="1">
         <w:r>
           <w:rPr>
             <w:rStyle w:val="Lienhypertexte"/>
@@ -642,7 +642,7 @@
           <w:rPr>
             <w:webHidden/>
           </w:rPr>
-          <w:instrText xml:space="preserve"> PAGEREF _Toc460918750 \h </w:instrText>
+          <w:instrText xml:space="preserve"> PAGEREF _Toc460929558 \h </w:instrText>
         </w:r>
         <w:r>
           <w:rPr>
@@ -677,7 +677,7 @@
           <w:lang w:eastAsia="fr-CH"/>
         </w:rPr>
       </w:pPr>
-      <w:hyperlink w:anchor="_Toc460918751" w:history="1">
+      <w:hyperlink w:anchor="_Toc460929559" w:history="1">
         <w:r>
           <w:rPr>
             <w:rStyle w:val="Lienhypertexte"/>
@@ -715,7 +715,7 @@
           <w:rPr>
             <w:webHidden/>
           </w:rPr>
-          <w:instrText xml:space="preserve"> PAGEREF _Toc460918751 \h </w:instrText>
+          <w:instrText xml:space="preserve"> PAGEREF _Toc460929559 \h </w:instrText>
         </w:r>
         <w:r>
           <w:rPr>
@@ -750,7 +750,7 @@
           <w:lang w:eastAsia="fr-CH"/>
         </w:rPr>
       </w:pPr>
-      <w:hyperlink w:anchor="_Toc460918752" w:history="1">
+      <w:hyperlink w:anchor="_Toc460929560" w:history="1">
         <w:r>
           <w:rPr>
             <w:rStyle w:val="Lienhypertexte"/>
@@ -786,7 +786,7 @@
           <w:rPr>
             <w:webHidden/>
           </w:rPr>
-          <w:instrText xml:space="preserve"> PAGEREF _Toc460918752 \h </w:instrText>
+          <w:instrText xml:space="preserve"> PAGEREF _Toc460929560 \h </w:instrText>
         </w:r>
         <w:r>
           <w:rPr>
@@ -821,7 +821,7 @@
           <w:lang w:eastAsia="fr-CH"/>
         </w:rPr>
       </w:pPr>
-      <w:hyperlink w:anchor="_Toc460918753" w:history="1">
+      <w:hyperlink w:anchor="_Toc460929561" w:history="1">
         <w:r>
           <w:rPr>
             <w:rStyle w:val="Lienhypertexte"/>
@@ -857,7 +857,7 @@
           <w:rPr>
             <w:webHidden/>
           </w:rPr>
-          <w:instrText xml:space="preserve"> PAGEREF _Toc460918753 \h </w:instrText>
+          <w:instrText xml:space="preserve"> PAGEREF _Toc460929561 \h </w:instrText>
         </w:r>
         <w:r>
           <w:rPr>
@@ -893,7 +893,7 @@
           <w:lang w:eastAsia="fr-CH"/>
         </w:rPr>
       </w:pPr>
-      <w:hyperlink w:anchor="_Toc460918754" w:history="1">
+      <w:hyperlink w:anchor="_Toc460929562" w:history="1">
         <w:r>
           <w:rPr>
             <w:rStyle w:val="Lienhypertexte"/>
@@ -930,7 +930,7 @@
           <w:rPr>
             <w:webHidden/>
           </w:rPr>
-          <w:instrText xml:space="preserve"> PAGEREF _Toc460918754 \h </w:instrText>
+          <w:instrText xml:space="preserve"> PAGEREF _Toc460929562 \h </w:instrText>
         </w:r>
         <w:r>
           <w:rPr>
@@ -966,7 +966,7 @@
           <w:lang w:eastAsia="fr-CH"/>
         </w:rPr>
       </w:pPr>
-      <w:hyperlink w:anchor="_Toc460918755" w:history="1">
+      <w:hyperlink w:anchor="_Toc460929563" w:history="1">
         <w:r>
           <w:rPr>
             <w:rStyle w:val="Lienhypertexte"/>
@@ -1003,7 +1003,7 @@
           <w:rPr>
             <w:webHidden/>
           </w:rPr>
-          <w:instrText xml:space="preserve"> PAGEREF _Toc460918755 \h </w:instrText>
+          <w:instrText xml:space="preserve"> PAGEREF _Toc460929563 \h </w:instrText>
         </w:r>
         <w:r>
           <w:rPr>
@@ -1039,7 +1039,7 @@
           <w:lang w:eastAsia="fr-CH"/>
         </w:rPr>
       </w:pPr>
-      <w:hyperlink w:anchor="_Toc460918756" w:history="1">
+      <w:hyperlink w:anchor="_Toc460929564" w:history="1">
         <w:r>
           <w:rPr>
             <w:rStyle w:val="Lienhypertexte"/>
@@ -1076,7 +1076,7 @@
           <w:rPr>
             <w:webHidden/>
           </w:rPr>
-          <w:instrText xml:space="preserve"> PAGEREF _Toc460918756 \h </w:instrText>
+          <w:instrText xml:space="preserve"> PAGEREF _Toc460929564 \h </w:instrText>
         </w:r>
         <w:r>
           <w:rPr>
@@ -1112,7 +1112,7 @@
           <w:lang w:eastAsia="fr-CH"/>
         </w:rPr>
       </w:pPr>
-      <w:hyperlink w:anchor="_Toc460918757" w:history="1">
+      <w:hyperlink w:anchor="_Toc460929565" w:history="1">
         <w:r>
           <w:rPr>
             <w:rStyle w:val="Lienhypertexte"/>
@@ -1149,7 +1149,7 @@
           <w:rPr>
             <w:webHidden/>
           </w:rPr>
-          <w:instrText xml:space="preserve"> PAGEREF _Toc460918757 \h </w:instrText>
+          <w:instrText xml:space="preserve"> PAGEREF _Toc460929565 \h </w:instrText>
         </w:r>
         <w:r>
           <w:rPr>
@@ -1184,7 +1184,7 @@
           <w:lang w:eastAsia="fr-CH"/>
         </w:rPr>
       </w:pPr>
-      <w:hyperlink w:anchor="_Toc460918758" w:history="1">
+      <w:hyperlink w:anchor="_Toc460929566" w:history="1">
         <w:r>
           <w:rPr>
             <w:rStyle w:val="Lienhypertexte"/>
@@ -1220,7 +1220,7 @@
           <w:rPr>
             <w:webHidden/>
           </w:rPr>
-          <w:instrText xml:space="preserve"> PAGEREF _Toc460918758 \h </w:instrText>
+          <w:instrText xml:space="preserve"> PAGEREF _Toc460929566 \h </w:instrText>
         </w:r>
         <w:r>
           <w:rPr>
@@ -1255,7 +1255,7 @@
           <w:lang w:eastAsia="fr-CH"/>
         </w:rPr>
       </w:pPr>
-      <w:hyperlink w:anchor="_Toc460918759" w:history="1">
+      <w:hyperlink w:anchor="_Toc460929567" w:history="1">
         <w:r>
           <w:rPr>
             <w:rStyle w:val="Lienhypertexte"/>
@@ -1291,7 +1291,7 @@
           <w:rPr>
             <w:webHidden/>
           </w:rPr>
-          <w:instrText xml:space="preserve"> PAGEREF _Toc460918759 \h </w:instrText>
+          <w:instrText xml:space="preserve"> PAGEREF _Toc460929567 \h </w:instrText>
         </w:r>
         <w:r>
           <w:rPr>
@@ -1326,7 +1326,7 @@
           <w:lang w:eastAsia="fr-CH"/>
         </w:rPr>
       </w:pPr>
-      <w:hyperlink w:anchor="_Toc460918760" w:history="1">
+      <w:hyperlink w:anchor="_Toc460929568" w:history="1">
         <w:r>
           <w:rPr>
             <w:rStyle w:val="Lienhypertexte"/>
@@ -1362,7 +1362,7 @@
           <w:rPr>
             <w:webHidden/>
           </w:rPr>
-          <w:instrText xml:space="preserve"> PAGEREF _Toc460918760 \h </w:instrText>
+          <w:instrText xml:space="preserve"> PAGEREF _Toc460929568 \h </w:instrText>
         </w:r>
         <w:r>
           <w:rPr>
@@ -1397,7 +1397,7 @@
           <w:lang w:eastAsia="fr-CH"/>
         </w:rPr>
       </w:pPr>
-      <w:hyperlink w:anchor="_Toc460918761" w:history="1">
+      <w:hyperlink w:anchor="_Toc460929569" w:history="1">
         <w:r>
           <w:rPr>
             <w:rStyle w:val="Lienhypertexte"/>
@@ -1433,7 +1433,7 @@
           <w:rPr>
             <w:webHidden/>
           </w:rPr>
-          <w:instrText xml:space="preserve"> PAGEREF _Toc460918761 \h </w:instrText>
+          <w:instrText xml:space="preserve"> PAGEREF _Toc460929569 \h </w:instrText>
         </w:r>
         <w:r>
           <w:rPr>
@@ -1468,7 +1468,7 @@
           <w:lang w:eastAsia="fr-CH"/>
         </w:rPr>
       </w:pPr>
-      <w:hyperlink w:anchor="_Toc460918762" w:history="1">
+      <w:hyperlink w:anchor="_Toc460929570" w:history="1">
         <w:r>
           <w:rPr>
             <w:rStyle w:val="Lienhypertexte"/>
@@ -1504,7 +1504,7 @@
           <w:rPr>
             <w:webHidden/>
           </w:rPr>
-          <w:instrText xml:space="preserve"> PAGEREF _Toc460918762 \h </w:instrText>
+          <w:instrText xml:space="preserve"> PAGEREF _Toc460929570 \h </w:instrText>
         </w:r>
         <w:r>
           <w:rPr>
@@ -1539,7 +1539,7 @@
           <w:lang w:eastAsia="fr-CH"/>
         </w:rPr>
       </w:pPr>
-      <w:hyperlink w:anchor="_Toc460918763" w:history="1">
+      <w:hyperlink w:anchor="_Toc460929571" w:history="1">
         <w:r>
           <w:rPr>
             <w:rStyle w:val="Lienhypertexte"/>
@@ -1557,7 +1557,7 @@
           <w:rPr>
             <w:rStyle w:val="Lienhypertexte"/>
           </w:rPr>
-          <w:t>Blabla</w:t>
+          <w:t>Changement de Screen</w:t>
         </w:r>
         <w:r>
           <w:rPr>
@@ -1575,7 +1575,7 @@
           <w:rPr>
             <w:webHidden/>
           </w:rPr>
-          <w:instrText xml:space="preserve"> PAGEREF _Toc460918763 \h </w:instrText>
+          <w:instrText xml:space="preserve"> PAGEREF _Toc460929571 \h </w:instrText>
         </w:r>
         <w:r>
           <w:rPr>
@@ -1611,7 +1611,7 @@
           <w:lang w:eastAsia="fr-CH"/>
         </w:rPr>
       </w:pPr>
-      <w:hyperlink w:anchor="_Toc460918764" w:history="1">
+      <w:hyperlink w:anchor="_Toc460929572" w:history="1">
         <w:r>
           <w:rPr>
             <w:rStyle w:val="Lienhypertexte"/>
@@ -1648,7 +1648,7 @@
           <w:rPr>
             <w:webHidden/>
           </w:rPr>
-          <w:instrText xml:space="preserve"> PAGEREF _Toc460918764 \h </w:instrText>
+          <w:instrText xml:space="preserve"> PAGEREF _Toc460929572 \h </w:instrText>
         </w:r>
         <w:r>
           <w:rPr>
@@ -1684,7 +1684,7 @@
           <w:lang w:eastAsia="fr-CH"/>
         </w:rPr>
       </w:pPr>
-      <w:hyperlink w:anchor="_Toc460918765" w:history="1">
+      <w:hyperlink w:anchor="_Toc460929573" w:history="1">
         <w:r>
           <w:rPr>
             <w:rStyle w:val="Lienhypertexte"/>
@@ -1721,7 +1721,7 @@
           <w:rPr>
             <w:webHidden/>
           </w:rPr>
-          <w:instrText xml:space="preserve"> PAGEREF _Toc460918765 \h </w:instrText>
+          <w:instrText xml:space="preserve"> PAGEREF _Toc460929573 \h </w:instrText>
         </w:r>
         <w:r>
           <w:rPr>
@@ -1757,7 +1757,7 @@
           <w:lang w:eastAsia="fr-CH"/>
         </w:rPr>
       </w:pPr>
-      <w:hyperlink w:anchor="_Toc460918766" w:history="1">
+      <w:hyperlink w:anchor="_Toc460929574" w:history="1">
         <w:r>
           <w:rPr>
             <w:rStyle w:val="Lienhypertexte"/>
@@ -1794,7 +1794,7 @@
           <w:rPr>
             <w:webHidden/>
           </w:rPr>
-          <w:instrText xml:space="preserve"> PAGEREF _Toc460918766 \h </w:instrText>
+          <w:instrText xml:space="preserve"> PAGEREF _Toc460929574 \h </w:instrText>
         </w:r>
         <w:r>
           <w:rPr>
@@ -1830,7 +1830,7 @@
           <w:lang w:eastAsia="fr-CH"/>
         </w:rPr>
       </w:pPr>
-      <w:hyperlink w:anchor="_Toc460918767" w:history="1">
+      <w:hyperlink w:anchor="_Toc460929575" w:history="1">
         <w:r>
           <w:rPr>
             <w:rStyle w:val="Lienhypertexte"/>
@@ -1867,7 +1867,7 @@
           <w:rPr>
             <w:webHidden/>
           </w:rPr>
-          <w:instrText xml:space="preserve"> PAGEREF _Toc460918767 \h </w:instrText>
+          <w:instrText xml:space="preserve"> PAGEREF _Toc460929575 \h </w:instrText>
         </w:r>
         <w:r>
           <w:rPr>
@@ -1912,7 +1912,7 @@
       </w:pPr>
       <w:bookmarkStart w:id="1" w:name="_Toc453500713"/>
       <w:bookmarkStart w:id="2" w:name="_Toc454114983"/>
-      <w:bookmarkStart w:id="3" w:name="_Toc460918748"/>
+      <w:bookmarkStart w:id="3" w:name="_Toc460929556"/>
       <w:r>
         <w:lastRenderedPageBreak/>
         <w:t>Introduction</w:t>
@@ -1926,7 +1926,7 @@
         <w:pStyle w:val="Titre1"/>
       </w:pPr>
       <w:bookmarkStart w:id="4" w:name="_Toc454114986"/>
-      <w:bookmarkStart w:id="5" w:name="_Toc460918749"/>
+      <w:bookmarkStart w:id="5" w:name="_Toc460929557"/>
       <w:r>
         <w:t>Conception</w:t>
       </w:r>
@@ -1943,7 +1943,7 @@
         <w:pStyle w:val="Titre2"/>
       </w:pPr>
       <w:bookmarkStart w:id="6" w:name="_Toc454114987"/>
-      <w:bookmarkStart w:id="7" w:name="_Toc460918750"/>
+      <w:bookmarkStart w:id="7" w:name="_Toc460929558"/>
       <w:r>
         <w:t>Les Uses Cases</w:t>
       </w:r>
@@ -2043,7 +2043,7 @@
           <w:lang w:eastAsia="fr-CH"/>
         </w:rPr>
       </w:pPr>
-      <w:bookmarkStart w:id="8" w:name="_Toc460918751"/>
+      <w:bookmarkStart w:id="8" w:name="_Toc460929559"/>
       <w:r>
         <w:rPr>
           <w:lang w:eastAsia="fr-CH"/>
@@ -2255,7 +2255,7 @@
         <w:pStyle w:val="Titre2"/>
       </w:pPr>
       <w:bookmarkStart w:id="9" w:name="_Toc454114988"/>
-      <w:bookmarkStart w:id="10" w:name="_Toc460918752"/>
+      <w:bookmarkStart w:id="10" w:name="_Toc460929560"/>
       <w:r>
         <w:lastRenderedPageBreak/>
         <w:t>Schéma de classes</w:t>
@@ -2349,7 +2349,7 @@
       <w:pPr>
         <w:pStyle w:val="Titre2"/>
       </w:pPr>
-      <w:bookmarkStart w:id="11" w:name="_Toc460918753"/>
+      <w:bookmarkStart w:id="11" w:name="_Toc460929561"/>
       <w:r>
         <w:lastRenderedPageBreak/>
         <w:t xml:space="preserve">Architecture de </w:t>
@@ -2372,7 +2372,7 @@
         <w:pStyle w:val="Titre1"/>
       </w:pPr>
       <w:bookmarkStart w:id="12" w:name="_Toc454114989"/>
-      <w:bookmarkStart w:id="13" w:name="_Toc460918754"/>
+      <w:bookmarkStart w:id="13" w:name="_Toc460929562"/>
       <w:r>
         <w:t>Outils de conceptions et dé</w:t>
       </w:r>
@@ -2654,7 +2654,7 @@
       <w:pPr>
         <w:pStyle w:val="Titre1"/>
       </w:pPr>
-      <w:bookmarkStart w:id="16" w:name="_Toc460918755"/>
+      <w:bookmarkStart w:id="16" w:name="_Toc460929563"/>
       <w:r>
         <w:t>Fonctionnement</w:t>
       </w:r>
@@ -2665,7 +2665,7 @@
       <w:pPr>
         <w:pStyle w:val="Titre1"/>
       </w:pPr>
-      <w:bookmarkStart w:id="17" w:name="_Toc460918756"/>
+      <w:bookmarkStart w:id="17" w:name="_Toc460929564"/>
       <w:proofErr w:type="spellStart"/>
       <w:r>
         <w:t>Tiled</w:t>
@@ -2733,7 +2733,7 @@
       </w:pPr>
       <w:r>
         <w:drawing>
-          <wp:inline distT="0" distB="0" distL="0" distR="0" wp14:anchorId="0B798951" wp14:editId="5095A5A4">
+          <wp:inline distT="0" distB="0" distL="0" distR="0" wp14:anchorId="4DF9610C" wp14:editId="730CDD6D">
             <wp:extent cx="4200424" cy="2292824"/>
             <wp:effectExtent l="0" t="0" r="0" b="0"/>
             <wp:docPr id="4" name="Image 4"/>
@@ -2889,7 +2889,7 @@
       <w:pPr>
         <w:pStyle w:val="Titre1"/>
       </w:pPr>
-      <w:bookmarkStart w:id="18" w:name="_Toc460918757"/>
+      <w:bookmarkStart w:id="18" w:name="_Toc460929565"/>
       <w:proofErr w:type="spellStart"/>
       <w:r>
         <w:lastRenderedPageBreak/>
@@ -2902,7 +2902,7 @@
       <w:pPr>
         <w:pStyle w:val="Titre2"/>
       </w:pPr>
-      <w:bookmarkStart w:id="19" w:name="_Toc460918758"/>
+      <w:bookmarkStart w:id="19" w:name="_Toc460929566"/>
       <w:proofErr w:type="spellStart"/>
       <w:r>
         <w:t>PlayScreen</w:t>
@@ -3089,7 +3089,7 @@
       <w:pPr>
         <w:pStyle w:val="Titre2"/>
       </w:pPr>
-      <w:bookmarkStart w:id="20" w:name="_Toc460918759"/>
+      <w:bookmarkStart w:id="20" w:name="_Toc460929567"/>
       <w:r>
         <w:t>Sprite</w:t>
       </w:r>
@@ -3119,7 +3119,7 @@
       </w:pPr>
       <w:r>
         <w:drawing>
-          <wp:inline distT="0" distB="0" distL="0" distR="0" wp14:anchorId="18006DC8" wp14:editId="63804607">
+          <wp:inline distT="0" distB="0" distL="0" distR="0" wp14:anchorId="4F979728" wp14:editId="058EBD6A">
             <wp:extent cx="2538730" cy="634365"/>
             <wp:effectExtent l="0" t="0" r="0" b="0"/>
             <wp:docPr id="6" name="Image 6" descr="C:\Joel_Vaucher\INF2-b\HesETE-p2-Vaucher\hesETE-jdcGame\core\assets\sprites\Run_sprite.png"/>
@@ -3216,7 +3216,7 @@
       <w:pPr>
         <w:pStyle w:val="Titre2"/>
       </w:pPr>
-      <w:bookmarkStart w:id="21" w:name="_Toc460918760"/>
+      <w:bookmarkStart w:id="21" w:name="_Toc460929568"/>
       <w:proofErr w:type="spellStart"/>
       <w:r>
         <w:t>InteractiveTileObject</w:t>
@@ -3289,7 +3289,7 @@
       <w:pPr>
         <w:pStyle w:val="Titre2"/>
       </w:pPr>
-      <w:bookmarkStart w:id="22" w:name="_Toc460918761"/>
+      <w:bookmarkStart w:id="22" w:name="_Toc460929569"/>
       <w:r>
         <w:t>Collision</w:t>
       </w:r>
@@ -3330,7 +3330,7 @@
       <w:pPr>
         <w:pStyle w:val="Titre2"/>
       </w:pPr>
-      <w:bookmarkStart w:id="23" w:name="_Toc460918762"/>
+      <w:bookmarkStart w:id="23" w:name="_Toc460929570"/>
       <w:r>
         <w:t>Son</w:t>
       </w:r>
@@ -3341,21 +3341,782 @@
       <w:pPr>
         <w:pStyle w:val="Titre2"/>
       </w:pPr>
-      <w:bookmarkStart w:id="24" w:name="_Toc460918763"/>
+      <w:bookmarkStart w:id="24" w:name="_Toc460929571"/>
+      <w:r>
+        <w:lastRenderedPageBreak/>
+        <w:t xml:space="preserve">Changement de </w:t>
+      </w:r>
       <w:proofErr w:type="spellStart"/>
       <w:r>
-        <w:lastRenderedPageBreak/>
-        <w:t>Blabla</w:t>
+        <w:t>S</w:t>
+      </w:r>
+      <w:r>
+        <w:t>creen</w:t>
       </w:r>
       <w:bookmarkEnd w:id="24"/>
       <w:proofErr w:type="spellEnd"/>
     </w:p>
-    <w:p/>
+    <w:p>
+      <w:r>
+        <w:t xml:space="preserve">Ce projet est principalement composé de </w:t>
+      </w:r>
+      <w:proofErr w:type="spellStart"/>
+      <w:r>
+        <w:t>screens</w:t>
+      </w:r>
+      <w:proofErr w:type="spellEnd"/>
+      <w:r>
+        <w:t xml:space="preserve">. Chaque menu est un </w:t>
+      </w:r>
+      <w:proofErr w:type="spellStart"/>
+      <w:r>
+        <w:t>screen</w:t>
+      </w:r>
+      <w:proofErr w:type="spellEnd"/>
+      <w:r>
+        <w:t xml:space="preserve"> ainsi que l’interface de jeu. Afin de manager les </w:t>
+      </w:r>
+      <w:proofErr w:type="spellStart"/>
+      <w:r>
+        <w:t>screens</w:t>
+      </w:r>
+      <w:proofErr w:type="spellEnd"/>
+      <w:r>
+        <w:t xml:space="preserve">, une classe </w:t>
+      </w:r>
+      <w:proofErr w:type="spellStart"/>
+      <w:r>
+        <w:t>ScreenManager</w:t>
+      </w:r>
+      <w:proofErr w:type="spellEnd"/>
+      <w:r>
+        <w:t xml:space="preserve"> a été créée.</w:t>
+      </w:r>
+    </w:p>
+    <w:p>
+      <w:pPr>
+        <w:pStyle w:val="Titre3"/>
+      </w:pPr>
+      <w:proofErr w:type="spellStart"/>
+      <w:r>
+        <w:t>ScreenManager</w:t>
+      </w:r>
+      <w:proofErr w:type="spellEnd"/>
+    </w:p>
+    <w:p>
+      <w:r>
+        <w:t xml:space="preserve">La classe </w:t>
+      </w:r>
+      <w:proofErr w:type="spellStart"/>
+      <w:r>
+        <w:t>ScreenManager</w:t>
+      </w:r>
+      <w:proofErr w:type="spellEnd"/>
+      <w:r>
+        <w:t xml:space="preserve"> permet de contrôler le changement de </w:t>
+      </w:r>
+      <w:proofErr w:type="spellStart"/>
+      <w:r>
+        <w:t>screen</w:t>
+      </w:r>
+      <w:proofErr w:type="spellEnd"/>
+      <w:r>
+        <w:t xml:space="preserve">. </w:t>
+      </w:r>
+      <w:r>
+        <w:t xml:space="preserve">Cette classe utilise le patron Singleton afin de garantir qu’il n’existe qu’une seule instance de celle-ci et ainsi éviter tous problèmes liés au changement de </w:t>
+      </w:r>
+      <w:proofErr w:type="spellStart"/>
+      <w:r>
+        <w:t>screen</w:t>
+      </w:r>
+      <w:proofErr w:type="spellEnd"/>
+      <w:r>
+        <w:t xml:space="preserve"> (deux </w:t>
+      </w:r>
+      <w:proofErr w:type="spellStart"/>
+      <w:r>
+        <w:t>screens</w:t>
+      </w:r>
+      <w:proofErr w:type="spellEnd"/>
+      <w:r>
+        <w:t xml:space="preserve"> superposés, par exemple).</w:t>
+      </w:r>
+    </w:p>
+    <w:p>
+      <w:r>
+        <w:t xml:space="preserve">Afin de rendre la réalisation et la visualisation du code, cette classe utilise une énumération qui s’occupe de retourner le bon </w:t>
+      </w:r>
+      <w:proofErr w:type="spellStart"/>
+      <w:r>
+        <w:t>screen</w:t>
+      </w:r>
+      <w:proofErr w:type="spellEnd"/>
+      <w:r>
+        <w:t xml:space="preserve"> en fonction d’un nom.</w:t>
+      </w:r>
+    </w:p>
+    <w:p>
+      <w:pPr>
+        <w:pStyle w:val="Titre4"/>
+      </w:pPr>
+      <w:proofErr w:type="spellStart"/>
+      <w:r>
+        <w:t>ScreenEnum</w:t>
+      </w:r>
+      <w:proofErr w:type="spellEnd"/>
+    </w:p>
+    <w:p>
+      <w:r>
+        <w:t xml:space="preserve">Cette énumération permet de récupérer le </w:t>
+      </w:r>
+      <w:proofErr w:type="spellStart"/>
+      <w:r>
+        <w:t>screen</w:t>
+      </w:r>
+      <w:proofErr w:type="spellEnd"/>
+      <w:r>
+        <w:t xml:space="preserve"> souhaité gr</w:t>
+      </w:r>
+      <w:r>
+        <w:t xml:space="preserve">âce à un nom. Cette énumération possède deux méthodes : </w:t>
+      </w:r>
+      <w:proofErr w:type="spellStart"/>
+      <w:proofErr w:type="gramStart"/>
+      <w:r>
+        <w:t>getScreen</w:t>
+      </w:r>
+      <w:proofErr w:type="spellEnd"/>
+      <w:r>
+        <w:t>(</w:t>
+      </w:r>
+      <w:proofErr w:type="gramEnd"/>
+      <w:r>
+        <w:t xml:space="preserve">) et </w:t>
+      </w:r>
+      <w:proofErr w:type="spellStart"/>
+      <w:r>
+        <w:t>getPlayScreen</w:t>
+      </w:r>
+      <w:proofErr w:type="spellEnd"/>
+      <w:r>
+        <w:t xml:space="preserve">(). La première, abstraite, permet de récupérer n’importe quel </w:t>
+      </w:r>
+      <w:proofErr w:type="spellStart"/>
+      <w:r>
+        <w:t>screen</w:t>
+      </w:r>
+      <w:proofErr w:type="spellEnd"/>
+      <w:r>
+        <w:t xml:space="preserve"> (chaque élément de l’énumération définira le </w:t>
+      </w:r>
+      <w:proofErr w:type="spellStart"/>
+      <w:r>
+        <w:t>screen</w:t>
+      </w:r>
+      <w:proofErr w:type="spellEnd"/>
+      <w:r>
+        <w:t xml:space="preserve"> à retourner). La deuxième</w:t>
+      </w:r>
+      <w:r>
+        <w:t xml:space="preserve"> (concrète)</w:t>
+      </w:r>
+      <w:r>
+        <w:t xml:space="preserve"> permet quant à elle de récupérer l’interface de jeu. Celle-ci se différencie de l’autre méthode par le fait qu’elle reçoit un paramètre en plus représentant le niveau du jeu.</w:t>
+      </w:r>
+    </w:p>
+    <w:p>
+      <w:r>
+        <w:t>Voici un petit exemple de déclaration d’un élément :</w:t>
+      </w:r>
+    </w:p>
+    <w:p>
+      <w:pPr>
+        <w:pStyle w:val="Code"/>
+      </w:pPr>
+      <w:proofErr w:type="gramStart"/>
+      <w:r>
+        <w:rPr>
+          <w:color w:val="8000FF"/>
+        </w:rPr>
+        <w:t>public</w:t>
+      </w:r>
+      <w:proofErr w:type="gramEnd"/>
+      <w:r>
+        <w:t xml:space="preserve"> </w:t>
+      </w:r>
+      <w:proofErr w:type="spellStart"/>
+      <w:r>
+        <w:rPr>
+          <w:color w:val="8000FF"/>
+        </w:rPr>
+        <w:t>enum</w:t>
+      </w:r>
+      <w:proofErr w:type="spellEnd"/>
+      <w:r>
+        <w:t xml:space="preserve"> </w:t>
+      </w:r>
+      <w:proofErr w:type="spellStart"/>
+      <w:r>
+        <w:t>ScreenEnum</w:t>
+      </w:r>
+      <w:proofErr w:type="spellEnd"/>
+      <w:r>
+        <w:t xml:space="preserve"> </w:t>
+      </w:r>
+      <w:r>
+        <w:rPr>
+          <w:b/>
+          <w:bCs/>
+          <w:color w:val="000080"/>
+        </w:rPr>
+        <w:t>{</w:t>
+      </w:r>
+    </w:p>
+    <w:p>
+      <w:pPr>
+        <w:pStyle w:val="Code"/>
+      </w:pPr>
+      <w:r>
+        <w:t xml:space="preserve">    MAIN_MENU </w:t>
+      </w:r>
+      <w:r>
+        <w:rPr>
+          <w:b/>
+          <w:bCs/>
+          <w:color w:val="000080"/>
+        </w:rPr>
+        <w:t>{</w:t>
+      </w:r>
+    </w:p>
+    <w:p>
+      <w:pPr>
+        <w:pStyle w:val="Code"/>
+      </w:pPr>
+      <w:r>
+        <w:t xml:space="preserve">        @</w:t>
+      </w:r>
+      <w:proofErr w:type="spellStart"/>
+      <w:r>
+        <w:t>Override</w:t>
+      </w:r>
+      <w:proofErr w:type="spellEnd"/>
+    </w:p>
+    <w:p>
+      <w:pPr>
+        <w:pStyle w:val="Code"/>
+      </w:pPr>
+      <w:r>
+        <w:t xml:space="preserve">        </w:t>
+      </w:r>
+      <w:proofErr w:type="gramStart"/>
+      <w:r>
+        <w:rPr>
+          <w:color w:val="8000FF"/>
+        </w:rPr>
+        <w:t>public</w:t>
+      </w:r>
+      <w:proofErr w:type="gramEnd"/>
+      <w:r>
+        <w:t xml:space="preserve"> </w:t>
+      </w:r>
+      <w:proofErr w:type="spellStart"/>
+      <w:r>
+        <w:t>Screen</w:t>
+      </w:r>
+      <w:proofErr w:type="spellEnd"/>
+      <w:r>
+        <w:t xml:space="preserve"> </w:t>
+      </w:r>
+      <w:proofErr w:type="spellStart"/>
+      <w:r>
+        <w:t>getScreen</w:t>
+      </w:r>
+      <w:proofErr w:type="spellEnd"/>
+      <w:r>
+        <w:rPr>
+          <w:b/>
+          <w:bCs/>
+          <w:color w:val="000080"/>
+        </w:rPr>
+        <w:t>(</w:t>
+      </w:r>
+      <w:proofErr w:type="spellStart"/>
+      <w:r>
+        <w:t>JdcGame</w:t>
+      </w:r>
+      <w:proofErr w:type="spellEnd"/>
+      <w:r>
+        <w:t xml:space="preserve"> </w:t>
+      </w:r>
+      <w:proofErr w:type="spellStart"/>
+      <w:r>
+        <w:t>game</w:t>
+      </w:r>
+      <w:proofErr w:type="spellEnd"/>
+      <w:r>
+        <w:rPr>
+          <w:b/>
+          <w:bCs/>
+          <w:color w:val="000080"/>
+        </w:rPr>
+        <w:t>)</w:t>
+      </w:r>
+      <w:r>
+        <w:t xml:space="preserve"> </w:t>
+      </w:r>
+      <w:r>
+        <w:rPr>
+          <w:b/>
+          <w:bCs/>
+          <w:color w:val="000080"/>
+        </w:rPr>
+        <w:t>{</w:t>
+      </w:r>
+    </w:p>
+    <w:p>
+      <w:pPr>
+        <w:pStyle w:val="Code"/>
+      </w:pPr>
+      <w:r>
+        <w:t xml:space="preserve">            </w:t>
+      </w:r>
+      <w:proofErr w:type="gramStart"/>
+      <w:r>
+        <w:rPr>
+          <w:b/>
+          <w:bCs/>
+          <w:color w:val="0000FF"/>
+        </w:rPr>
+        <w:t>return</w:t>
+      </w:r>
+      <w:proofErr w:type="gramEnd"/>
+      <w:r>
+        <w:t xml:space="preserve"> </w:t>
+      </w:r>
+      <w:r>
+        <w:rPr>
+          <w:b/>
+          <w:bCs/>
+          <w:color w:val="0000FF"/>
+        </w:rPr>
+        <w:t>new</w:t>
+      </w:r>
+      <w:r>
+        <w:t xml:space="preserve"> </w:t>
+      </w:r>
+      <w:proofErr w:type="spellStart"/>
+      <w:r>
+        <w:t>MainMenuScreen</w:t>
+      </w:r>
+      <w:proofErr w:type="spellEnd"/>
+      <w:r>
+        <w:rPr>
+          <w:b/>
+          <w:bCs/>
+          <w:color w:val="000080"/>
+        </w:rPr>
+        <w:t>(</w:t>
+      </w:r>
+      <w:proofErr w:type="spellStart"/>
+      <w:r>
+        <w:t>game</w:t>
+      </w:r>
+      <w:proofErr w:type="spellEnd"/>
+      <w:r>
+        <w:rPr>
+          <w:b/>
+          <w:bCs/>
+          <w:color w:val="000080"/>
+        </w:rPr>
+        <w:t>);</w:t>
+      </w:r>
+    </w:p>
+    <w:p>
+      <w:pPr>
+        <w:pStyle w:val="Code"/>
+      </w:pPr>
+      <w:r>
+        <w:t xml:space="preserve">        </w:t>
+      </w:r>
+      <w:r>
+        <w:rPr>
+          <w:b/>
+          <w:bCs/>
+          <w:color w:val="000080"/>
+        </w:rPr>
+        <w:t>}</w:t>
+      </w:r>
+    </w:p>
+    <w:p>
+      <w:pPr>
+        <w:pStyle w:val="Code"/>
+      </w:pPr>
+      <w:r>
+        <w:t xml:space="preserve">    </w:t>
+      </w:r>
+      <w:r>
+        <w:rPr>
+          <w:b/>
+          <w:bCs/>
+          <w:color w:val="000080"/>
+        </w:rPr>
+        <w:t>};</w:t>
+      </w:r>
+    </w:p>
+    <w:p>
+      <w:pPr>
+        <w:pStyle w:val="Code"/>
+        <w:rPr>
+          <w:color w:val="008000"/>
+        </w:rPr>
+      </w:pPr>
+      <w:r>
+        <w:t xml:space="preserve">    </w:t>
+      </w:r>
+      <w:r>
+        <w:rPr>
+          <w:color w:val="008000"/>
+        </w:rPr>
+        <w:t>//...</w:t>
+      </w:r>
+      <w:r>
+        <w:rPr>
+          <w:color w:val="008000"/>
+        </w:rPr>
+        <w:t xml:space="preserve"> }</w:t>
+      </w:r>
+    </w:p>
+    <w:p>
+      <w:pPr>
+        <w:pStyle w:val="Titre4"/>
+        <w:rPr>
+          <w:lang w:eastAsia="fr-CH"/>
+        </w:rPr>
+      </w:pPr>
+      <w:proofErr w:type="spellStart"/>
+      <w:proofErr w:type="gramStart"/>
+      <w:r>
+        <w:rPr>
+          <w:lang w:eastAsia="fr-CH"/>
+        </w:rPr>
+        <w:t>showScreen</w:t>
+      </w:r>
+      <w:proofErr w:type="spellEnd"/>
+      <w:r>
+        <w:rPr>
+          <w:lang w:eastAsia="fr-CH"/>
+        </w:rPr>
+        <w:t>(</w:t>
+      </w:r>
+      <w:proofErr w:type="gramEnd"/>
+      <w:r>
+        <w:rPr>
+          <w:lang w:eastAsia="fr-CH"/>
+        </w:rPr>
+        <w:t>)</w:t>
+      </w:r>
+    </w:p>
+    <w:p>
+      <w:r>
+        <w:rPr>
+          <w:lang w:eastAsia="fr-CH"/>
+        </w:rPr>
+        <w:t xml:space="preserve">Cette méthode permet d’afficher le </w:t>
+      </w:r>
+      <w:proofErr w:type="spellStart"/>
+      <w:r>
+        <w:rPr>
+          <w:lang w:eastAsia="fr-CH"/>
+        </w:rPr>
+        <w:t>screen</w:t>
+      </w:r>
+      <w:proofErr w:type="spellEnd"/>
+      <w:r>
+        <w:rPr>
+          <w:lang w:eastAsia="fr-CH"/>
+        </w:rPr>
+        <w:t xml:space="preserve"> souhaité. Elle reçoit comme paramètre l’élément de l’énumération souhaité. Cette fonction s’occupe d’initialisé le nouveau </w:t>
+      </w:r>
+      <w:proofErr w:type="spellStart"/>
+      <w:r>
+        <w:rPr>
+          <w:lang w:eastAsia="fr-CH"/>
+        </w:rPr>
+        <w:t>screen</w:t>
+      </w:r>
+      <w:proofErr w:type="spellEnd"/>
+      <w:r>
+        <w:rPr>
+          <w:lang w:eastAsia="fr-CH"/>
+        </w:rPr>
+        <w:t xml:space="preserve"> et de détruire l’</w:t>
+      </w:r>
+      <w:proofErr w:type="spellStart"/>
+      <w:r>
+        <w:rPr>
+          <w:lang w:eastAsia="fr-CH"/>
+        </w:rPr>
+        <w:t>ancient</w:t>
+      </w:r>
+      <w:proofErr w:type="spellEnd"/>
+      <w:r>
+        <w:rPr>
+          <w:lang w:eastAsia="fr-CH"/>
+        </w:rPr>
+        <w:t xml:space="preserve"> si nécessaire.</w:t>
+      </w:r>
+    </w:p>
+    <w:p>
+      <w:pPr>
+        <w:pStyle w:val="Titre4"/>
+        <w:rPr>
+          <w:lang w:eastAsia="fr-CH"/>
+        </w:rPr>
+      </w:pPr>
+      <w:proofErr w:type="spellStart"/>
+      <w:proofErr w:type="gramStart"/>
+      <w:r>
+        <w:rPr>
+          <w:lang w:eastAsia="fr-CH"/>
+        </w:rPr>
+        <w:t>showPlayScreen</w:t>
+      </w:r>
+      <w:proofErr w:type="spellEnd"/>
+      <w:r>
+        <w:rPr>
+          <w:lang w:eastAsia="fr-CH"/>
+        </w:rPr>
+        <w:t>(</w:t>
+      </w:r>
+      <w:proofErr w:type="gramEnd"/>
+      <w:r>
+        <w:rPr>
+          <w:lang w:eastAsia="fr-CH"/>
+        </w:rPr>
+        <w:t>)</w:t>
+      </w:r>
+    </w:p>
+    <w:p>
+      <w:pPr>
+        <w:rPr>
+          <w:lang w:eastAsia="fr-CH"/>
+        </w:rPr>
+      </w:pPr>
+      <w:r>
+        <w:rPr>
+          <w:lang w:eastAsia="fr-CH"/>
+        </w:rPr>
+        <w:t>Comme pour l’énumération, il existe une fonction dédier pour l’interface de jeu. Cette</w:t>
+      </w:r>
+      <w:r>
+        <w:rPr>
+          <w:lang w:eastAsia="fr-CH"/>
+        </w:rPr>
+        <w:t xml:space="preserve"> fonction reçoit comme deuxième paramètre le nom du fichier contenant le niveau.</w:t>
+      </w:r>
+    </w:p>
+    <w:p>
+      <w:pPr>
+        <w:rPr>
+          <w:lang w:eastAsia="fr-CH"/>
+        </w:rPr>
+      </w:pPr>
+      <w:r>
+        <w:rPr>
+          <w:lang w:eastAsia="fr-CH"/>
+        </w:rPr>
+        <w:t xml:space="preserve">Voici un exemple de code pour changer de </w:t>
+      </w:r>
+      <w:proofErr w:type="spellStart"/>
+      <w:r>
+        <w:rPr>
+          <w:lang w:eastAsia="fr-CH"/>
+        </w:rPr>
+        <w:t>screen</w:t>
+      </w:r>
+      <w:proofErr w:type="spellEnd"/>
+      <w:r>
+        <w:rPr>
+          <w:lang w:eastAsia="fr-CH"/>
+        </w:rPr>
+        <w:t> :</w:t>
+      </w:r>
+    </w:p>
+    <w:p>
+      <w:pPr>
+        <w:pStyle w:val="Code"/>
+        <w:rPr>
+          <w:rFonts w:eastAsia="Times New Roman" w:cs="Courier New"/>
+          <w:color w:val="008000"/>
+          <w:sz w:val="20"/>
+          <w:szCs w:val="20"/>
+        </w:rPr>
+      </w:pPr>
+      <w:r>
+        <w:rPr>
+          <w:rFonts w:eastAsia="Times New Roman" w:cs="Courier New"/>
+          <w:color w:val="008000"/>
+          <w:sz w:val="20"/>
+          <w:szCs w:val="20"/>
+        </w:rPr>
+        <w:t xml:space="preserve">// Appel du </w:t>
+      </w:r>
+      <w:proofErr w:type="spellStart"/>
+      <w:r>
+        <w:rPr>
+          <w:rFonts w:eastAsia="Times New Roman" w:cs="Courier New"/>
+          <w:color w:val="008000"/>
+          <w:sz w:val="20"/>
+          <w:szCs w:val="20"/>
+        </w:rPr>
+        <w:t>screen</w:t>
+      </w:r>
+      <w:proofErr w:type="spellEnd"/>
+      <w:r>
+        <w:rPr>
+          <w:rFonts w:eastAsia="Times New Roman" w:cs="Courier New"/>
+          <w:color w:val="008000"/>
+          <w:sz w:val="20"/>
+          <w:szCs w:val="20"/>
+        </w:rPr>
+        <w:t xml:space="preserve"> LEVEL_MENU</w:t>
+      </w:r>
+    </w:p>
+    <w:p>
+      <w:pPr>
+        <w:pStyle w:val="Code"/>
+        <w:rPr>
+          <w:rFonts w:ascii="Times New Roman" w:eastAsia="Times New Roman" w:hAnsi="Times New Roman" w:cs="Times New Roman"/>
+          <w:sz w:val="24"/>
+          <w:szCs w:val="24"/>
+        </w:rPr>
+      </w:pPr>
+      <w:proofErr w:type="spellStart"/>
+      <w:r>
+        <w:rPr>
+          <w:rFonts w:eastAsia="Times New Roman" w:cs="Courier New"/>
+          <w:color w:val="000000"/>
+          <w:sz w:val="20"/>
+          <w:szCs w:val="20"/>
+        </w:rPr>
+        <w:t>ScreenManager</w:t>
+      </w:r>
+      <w:r>
+        <w:rPr>
+          <w:rFonts w:eastAsia="Times New Roman" w:cs="Courier New"/>
+          <w:b/>
+          <w:bCs/>
+          <w:color w:val="000080"/>
+          <w:sz w:val="20"/>
+          <w:szCs w:val="20"/>
+        </w:rPr>
+        <w:t>.</w:t>
+      </w:r>
+      <w:r>
+        <w:rPr>
+          <w:rFonts w:eastAsia="Times New Roman" w:cs="Courier New"/>
+          <w:color w:val="000000"/>
+          <w:sz w:val="20"/>
+          <w:szCs w:val="20"/>
+        </w:rPr>
+        <w:t>getInstance</w:t>
+      </w:r>
+      <w:proofErr w:type="spellEnd"/>
+      <w:r>
+        <w:rPr>
+          <w:rFonts w:eastAsia="Times New Roman" w:cs="Courier New"/>
+          <w:b/>
+          <w:bCs/>
+          <w:color w:val="000080"/>
+          <w:sz w:val="20"/>
+          <w:szCs w:val="20"/>
+        </w:rPr>
+        <w:t>(</w:t>
+      </w:r>
+      <w:proofErr w:type="gramStart"/>
+      <w:r>
+        <w:rPr>
+          <w:rFonts w:eastAsia="Times New Roman" w:cs="Courier New"/>
+          <w:b/>
+          <w:bCs/>
+          <w:color w:val="000080"/>
+          <w:sz w:val="20"/>
+          <w:szCs w:val="20"/>
+        </w:rPr>
+        <w:t>).</w:t>
+      </w:r>
+      <w:proofErr w:type="spellStart"/>
+      <w:r>
+        <w:rPr>
+          <w:rFonts w:eastAsia="Times New Roman" w:cs="Courier New"/>
+          <w:color w:val="000000"/>
+          <w:sz w:val="20"/>
+          <w:szCs w:val="20"/>
+        </w:rPr>
+        <w:t>showScreen</w:t>
+      </w:r>
+      <w:proofErr w:type="spellEnd"/>
+      <w:proofErr w:type="gramEnd"/>
+      <w:r>
+        <w:rPr>
+          <w:rFonts w:eastAsia="Times New Roman" w:cs="Courier New"/>
+          <w:b/>
+          <w:bCs/>
+          <w:color w:val="000080"/>
+          <w:sz w:val="20"/>
+          <w:szCs w:val="20"/>
+        </w:rPr>
+        <w:t>(</w:t>
+      </w:r>
+      <w:proofErr w:type="spellStart"/>
+      <w:r>
+        <w:rPr>
+          <w:rFonts w:eastAsia="Times New Roman" w:cs="Courier New"/>
+          <w:color w:val="000000"/>
+          <w:sz w:val="20"/>
+          <w:szCs w:val="20"/>
+        </w:rPr>
+        <w:t>ScreenEnum</w:t>
+      </w:r>
+      <w:r>
+        <w:rPr>
+          <w:rFonts w:eastAsia="Times New Roman" w:cs="Courier New"/>
+          <w:b/>
+          <w:bCs/>
+          <w:color w:val="000080"/>
+          <w:sz w:val="20"/>
+          <w:szCs w:val="20"/>
+        </w:rPr>
+        <w:t>.</w:t>
+      </w:r>
+      <w:r>
+        <w:rPr>
+          <w:rFonts w:eastAsia="Times New Roman" w:cs="Courier New"/>
+          <w:color w:val="000000"/>
+          <w:sz w:val="20"/>
+          <w:szCs w:val="20"/>
+        </w:rPr>
+        <w:t>LEVEL_MENU</w:t>
+      </w:r>
+      <w:proofErr w:type="spellEnd"/>
+      <w:r>
+        <w:rPr>
+          <w:rFonts w:eastAsia="Times New Roman" w:cs="Courier New"/>
+          <w:b/>
+          <w:bCs/>
+          <w:color w:val="000080"/>
+          <w:sz w:val="20"/>
+          <w:szCs w:val="20"/>
+        </w:rPr>
+        <w:t>);</w:t>
+      </w:r>
+    </w:p>
     <w:p>
       <w:pPr>
         <w:pStyle w:val="Titre1"/>
       </w:pPr>
-      <w:bookmarkStart w:id="25" w:name="_Toc460918764"/>
+      <w:bookmarkStart w:id="25" w:name="_Toc460929572"/>
       <w:r>
         <w:t>Problèmes rencontrés et solution</w:t>
       </w:r>
@@ -3381,7 +4142,7 @@
         <w:pStyle w:val="Titre1"/>
       </w:pPr>
       <w:bookmarkStart w:id="26" w:name="_Toc454114997"/>
-      <w:bookmarkStart w:id="27" w:name="_Toc460918765"/>
+      <w:bookmarkStart w:id="27" w:name="_Toc460929573"/>
       <w:r>
         <w:t>Améliorations possible</w:t>
       </w:r>
@@ -3403,7 +4164,7 @@
       <w:pPr>
         <w:pStyle w:val="Titre1"/>
       </w:pPr>
-      <w:bookmarkStart w:id="28" w:name="_Toc460918766"/>
+      <w:bookmarkStart w:id="28" w:name="_Toc460929574"/>
       <w:r>
         <w:lastRenderedPageBreak/>
         <w:t>Conclusion</w:t>
@@ -3482,14 +4243,104 @@
       <w:pPr>
         <w:pStyle w:val="Titre1"/>
       </w:pPr>
-      <w:bookmarkStart w:id="29" w:name="_Toc460918767"/>
+      <w:bookmarkStart w:id="29" w:name="_Toc460929575"/>
       <w:r>
         <w:lastRenderedPageBreak/>
         <w:t>Bibliographie</w:t>
       </w:r>
       <w:bookmarkEnd w:id="29"/>
     </w:p>
-    <w:p/>
+    <w:p>
+      <w:pPr>
+        <w:pStyle w:val="Bibliographie"/>
+        <w:rPr>
+          <w:noProof/>
+          <w:sz w:val="24"/>
+          <w:szCs w:val="24"/>
+        </w:rPr>
+      </w:pPr>
+      <w:r>
+        <w:fldChar w:fldCharType="begin"/>
+      </w:r>
+      <w:r>
+        <w:instrText xml:space="preserve"> BIBLIOGRAPHY  \l 4108 </w:instrText>
+      </w:r>
+      <w:r>
+        <w:fldChar w:fldCharType="separate"/>
+      </w:r>
+      <w:r>
+        <w:rPr>
+          <w:b/>
+          <w:bCs/>
+          <w:noProof/>
+        </w:rPr>
+        <w:t>Aureli, Brent. 2015.</w:t>
+      </w:r>
+      <w:r>
+        <w:rPr>
+          <w:noProof/>
+        </w:rPr>
+        <w:t xml:space="preserve"> LibGDX - Super Mario Bros. </w:t>
+      </w:r>
+      <w:r>
+        <w:rPr>
+          <w:i/>
+          <w:iCs/>
+          <w:noProof/>
+        </w:rPr>
+        <w:t xml:space="preserve">Youtube. </w:t>
+      </w:r>
+      <w:r>
+        <w:rPr>
+          <w:noProof/>
+        </w:rPr>
+        <w:t>[En ligne] 22 10 2015. https://www.youtube.com/playlist?list=PLZm85UZQLd2SXQzsF-a0-pPF6IWDDdrXt.</w:t>
+      </w:r>
+    </w:p>
+    <w:p>
+      <w:pPr>
+        <w:pStyle w:val="Bibliographie"/>
+        <w:rPr>
+          <w:noProof/>
+        </w:rPr>
+      </w:pPr>
+      <w:r>
+        <w:rPr>
+          <w:b/>
+          <w:bCs/>
+          <w:noProof/>
+          <w:lang w:val="de-CH"/>
+        </w:rPr>
+        <w:t>libgdx.badlogicgames. 2013.</w:t>
+      </w:r>
+      <w:r>
+        <w:rPr>
+          <w:noProof/>
+          <w:lang w:val="de-CH"/>
+        </w:rPr>
+        <w:t xml:space="preserve"> Getting started. </w:t>
+      </w:r>
+      <w:r>
+        <w:rPr>
+          <w:i/>
+          <w:iCs/>
+          <w:noProof/>
+          <w:lang w:val="de-CH"/>
+        </w:rPr>
+        <w:t xml:space="preserve">libGDX. </w:t>
+      </w:r>
+      <w:r>
+        <w:rPr>
+          <w:noProof/>
+        </w:rPr>
+        <w:t>[En ligne] 2013. http://libgdx.badlogicgames.com/documentation.html.</w:t>
+      </w:r>
+    </w:p>
+    <w:p>
+      <w:r>
+        <w:fldChar w:fldCharType="end"/>
+      </w:r>
+    </w:p>
     <w:sectPr>
       <w:headerReference w:type="default" r:id="rId16"/>
       <w:footerReference w:type="default" r:id="rId17"/>
@@ -5699,6 +6550,7 @@
     <w:lsdException w:name="HTML Sample" w:semiHidden="1" w:unhideWhenUsed="1"/>
     <w:lsdException w:name="HTML Typewriter" w:semiHidden="1" w:unhideWhenUsed="1"/>
     <w:lsdException w:name="HTML Variable" w:semiHidden="1" w:unhideWhenUsed="1"/>
+    <w:lsdException w:name="Normal Table" w:semiHidden="1" w:unhideWhenUsed="1"/>
     <w:lsdException w:name="annotation subject" w:semiHidden="1" w:unhideWhenUsed="1"/>
     <w:lsdException w:name="No List" w:semiHidden="1" w:unhideWhenUsed="1"/>
     <w:lsdException w:name="Outline List 1" w:semiHidden="1" w:unhideWhenUsed="1"/>
@@ -5745,8 +6597,10 @@
     <w:lsdException w:name="Table Subtle 2" w:semiHidden="1" w:unhideWhenUsed="1"/>
     <w:lsdException w:name="Table Web 1" w:semiHidden="1" w:unhideWhenUsed="1"/>
     <w:lsdException w:name="Table Web 2" w:semiHidden="1" w:unhideWhenUsed="1"/>
+    <w:lsdException w:name="Table Web 3" w:semiHidden="1" w:unhideWhenUsed="1"/>
     <w:lsdException w:name="Balloon Text" w:semiHidden="1" w:unhideWhenUsed="1"/>
     <w:lsdException w:name="Table Grid" w:uiPriority="39"/>
+    <w:lsdException w:name="Table Theme" w:semiHidden="1" w:unhideWhenUsed="1"/>
     <w:lsdException w:name="Placeholder Text" w:semiHidden="1"/>
     <w:lsdException w:name="No Spacing" w:uiPriority="1" w:qFormat="1"/>
     <w:lsdException w:name="Light Shading" w:uiPriority="60"/>
@@ -6402,7 +7256,7 @@
     <w:name w:val="Code"/>
     <w:next w:val="Normal"/>
     <w:qFormat/>
-    <w:rsid w:val="003435A4"/>
+    <w:rsid w:val="006502BA"/>
     <w:pPr>
       <w:pBdr>
         <w:top w:val="single" w:sz="4" w:space="1" w:color="D0CECE" w:themeColor="background2" w:themeShade="E6"/>
@@ -6410,14 +7264,15 @@
         <w:bottom w:val="single" w:sz="4" w:space="1" w:color="D0CECE" w:themeColor="background2" w:themeShade="E6"/>
         <w:right w:val="single" w:sz="4" w:space="4" w:color="D0CECE" w:themeColor="background2" w:themeShade="E6"/>
       </w:pBdr>
-      <w:shd w:val="clear" w:color="auto" w:fill="F2F2F2" w:themeFill="background1" w:themeFillShade="F2"/>
+      <w:shd w:val="clear" w:color="auto" w:fill="FFFFFF" w:themeFill="background1"/>
       <w:spacing w:before="120" w:after="120" w:line="240" w:lineRule="auto"/>
+      <w:contextualSpacing/>
     </w:pPr>
     <w:rPr>
       <w:rFonts w:ascii="Courier New" w:hAnsi="Courier New"/>
       <w:color w:val="262626" w:themeColor="text1" w:themeTint="D9"/>
       <w:sz w:val="18"/>
-      <w:lang w:val="fr-CH"/>
+      <w:lang w:val="fr-CH" w:eastAsia="fr-CH"/>
     </w:rPr>
   </w:style>
   <w:style w:type="paragraph" w:styleId="PrformatHTML">
@@ -6880,6 +7735,17 @@
       <w:color w:val="2E74B5" w:themeColor="accent1" w:themeShade="BF"/>
       <w:lang w:val="fr-CH"/>
     </w:rPr>
+  </w:style>
+  <w:style w:type="paragraph" w:styleId="Bibliographie">
+    <w:name w:val="Bibliography"/>
+    <w:basedOn w:val="Normal"/>
+    <w:next w:val="Normal"/>
+    <w:uiPriority w:val="37"/>
+    <w:unhideWhenUsed/>
+    <w:rsid w:val="00356486"/>
+    <w:pPr>
+      <w:jc w:val="left"/>
+    </w:pPr>
   </w:style>
 </w:styles>
 </file>
@@ -7192,7 +8058,7 @@
 </file>
 
 <file path=customXml/itemProps1.xml><?xml version="1.0" encoding="utf-8"?>
-<ds:datastoreItem xmlns:ds="http://schemas.openxmlformats.org/officeDocument/2006/customXml" ds:itemID="{FCE288CB-7B97-4710-B17A-81F4B0731910}">
+<ds:datastoreItem xmlns:ds="http://schemas.openxmlformats.org/officeDocument/2006/customXml" ds:itemID="{E6BEE98F-A16F-4928-B1C3-DB8AD9E8DF1F}">
   <ds:schemaRefs>
     <ds:schemaRef ds:uri="http://schemas.openxmlformats.org/officeDocument/2006/bibliography"/>
   </ds:schemaRefs>

</xml_diff>